<commit_message>
Banco de Dados novo e Documentação melhorada (TCC + Análise de Sistemas.
</commit_message>
<xml_diff>
--- a/Docs/About DB/Documentation/Análise Solução Tech TRAIN Super Site.docx
+++ b/Docs/About DB/Documentation/Análise Solução Tech TRAIN Super Site.docx
@@ -1,6 +1,6 @@
 
 <file path=word/document.xml><?xml version="1.0" encoding="utf-8"?>
-<w:document xmlns:wpc="http://schemas.microsoft.com/office/word/2010/wordprocessingCanvas" xmlns:cx="http://schemas.microsoft.com/office/drawing/2014/chartex" xmlns:mc="http://schemas.openxmlformats.org/markup-compatibility/2006" xmlns:o="urn:schemas-microsoft-com:office:office" xmlns:r="http://schemas.openxmlformats.org/officeDocument/2006/relationships" xmlns:m="http://schemas.openxmlformats.org/officeDocument/2006/math" xmlns:v="urn:schemas-microsoft-com:vml" xmlns:wp14="http://schemas.microsoft.com/office/word/2010/wordprocessingDrawing" xmlns:wp="http://schemas.openxmlformats.org/drawingml/2006/wordprocessingDrawing" xmlns:w10="urn:schemas-microsoft-com:office:word" xmlns:w="http://schemas.openxmlformats.org/wordprocessingml/2006/main" xmlns:w14="http://schemas.microsoft.com/office/word/2010/wordml" xmlns:w15="http://schemas.microsoft.com/office/word/2012/wordml" xmlns:w16se="http://schemas.microsoft.com/office/word/2015/wordml/symex" xmlns:wpg="http://schemas.microsoft.com/office/word/2010/wordprocessingGroup" xmlns:wpi="http://schemas.microsoft.com/office/word/2010/wordprocessingInk" xmlns:wne="http://schemas.microsoft.com/office/word/2006/wordml" xmlns:wps="http://schemas.microsoft.com/office/word/2010/wordprocessingShape" mc:Ignorable="w14 w15 w16se wp14">
+<w:document xmlns:wpc="http://schemas.microsoft.com/office/word/2010/wordprocessingCanvas" xmlns:cx="http://schemas.microsoft.com/office/drawing/2014/chartex" xmlns:cx1="http://schemas.microsoft.com/office/drawing/2015/9/8/chartex" xmlns:cx2="http://schemas.microsoft.com/office/drawing/2015/10/21/chartex" xmlns:cx3="http://schemas.microsoft.com/office/drawing/2016/5/9/chartex" xmlns:cx4="http://schemas.microsoft.com/office/drawing/2016/5/10/chartex" xmlns:cx5="http://schemas.microsoft.com/office/drawing/2016/5/11/chartex" xmlns:cx6="http://schemas.microsoft.com/office/drawing/2016/5/12/chartex" xmlns:cx7="http://schemas.microsoft.com/office/drawing/2016/5/13/chartex" xmlns:cx8="http://schemas.microsoft.com/office/drawing/2016/5/14/chartex" xmlns:mc="http://schemas.openxmlformats.org/markup-compatibility/2006" xmlns:aink="http://schemas.microsoft.com/office/drawing/2016/ink" xmlns:am3d="http://schemas.microsoft.com/office/drawing/2017/model3d" xmlns:o="urn:schemas-microsoft-com:office:office" xmlns:r="http://schemas.openxmlformats.org/officeDocument/2006/relationships" xmlns:m="http://schemas.openxmlformats.org/officeDocument/2006/math" xmlns:v="urn:schemas-microsoft-com:vml" xmlns:wp14="http://schemas.microsoft.com/office/word/2010/wordprocessingDrawing" xmlns:wp="http://schemas.openxmlformats.org/drawingml/2006/wordprocessingDrawing" xmlns:w10="urn:schemas-microsoft-com:office:word" xmlns:w="http://schemas.openxmlformats.org/wordprocessingml/2006/main" xmlns:w14="http://schemas.microsoft.com/office/word/2010/wordml" xmlns:w15="http://schemas.microsoft.com/office/word/2012/wordml" xmlns:w16cid="http://schemas.microsoft.com/office/word/2016/wordml/cid" xmlns:w16se="http://schemas.microsoft.com/office/word/2015/wordml/symex" xmlns:wpg="http://schemas.microsoft.com/office/word/2010/wordprocessingGroup" xmlns:wpi="http://schemas.microsoft.com/office/word/2010/wordprocessingInk" xmlns:wne="http://schemas.microsoft.com/office/word/2006/wordml" xmlns:wps="http://schemas.microsoft.com/office/word/2010/wordprocessingShape" mc:Ignorable="w14 w15 w16se w16cid wp14">
   <w:body>
     <w:p>
       <w:pPr>
@@ -269,6 +269,7 @@
                                 </w14:textFill>
                               </w:rPr>
                             </w:pPr>
+                            <w:proofErr w:type="spellStart"/>
                             <w:r>
                               <w:rPr>
                                 <w:bCs/>
@@ -302,7 +303,43 @@
                                   </w14:gradFill>
                                 </w14:textFill>
                               </w:rPr>
-                              <w:t>Super Site</w:t>
+                              <w:t>Super</w:t>
+                            </w:r>
+                            <w:proofErr w:type="spellEnd"/>
+                            <w:r>
+                              <w:rPr>
+                                <w:bCs/>
+                                <w:sz w:val="144"/>
+                                <w:szCs w:val="72"/>
+                                <w14:reflection w14:blurRad="6350" w14:stA="53000" w14:stPos="0" w14:endA="300" w14:endPos="35500" w14:dist="0" w14:dir="5400000" w14:fadeDir="5400000" w14:sx="100000" w14:sy="-90000" w14:kx="0" w14:ky="0" w14:algn="bl"/>
+                                <w14:textOutline w14:w="0" w14:cap="flat" w14:cmpd="sng" w14:algn="ctr">
+                                  <w14:noFill/>
+                                  <w14:prstDash w14:val="solid"/>
+                                  <w14:round/>
+                                </w14:textOutline>
+                                <w14:textFill>
+                                  <w14:gradFill>
+                                    <w14:gsLst>
+                                      <w14:gs w14:pos="0">
+                                        <w14:schemeClr w14:val="accent5">
+                                          <w14:lumMod w14:val="50000"/>
+                                        </w14:schemeClr>
+                                      </w14:gs>
+                                      <w14:gs w14:pos="50000">
+                                        <w14:schemeClr w14:val="accent5"/>
+                                      </w14:gs>
+                                      <w14:gs w14:pos="100000">
+                                        <w14:schemeClr w14:val="accent5">
+                                          <w14:lumMod w14:val="60000"/>
+                                          <w14:lumOff w14:val="40000"/>
+                                        </w14:schemeClr>
+                                      </w14:gs>
+                                    </w14:gsLst>
+                                    <w14:lin w14:ang="5400000" w14:scaled="0"/>
+                                  </w14:gradFill>
+                                </w14:textFill>
+                              </w:rPr>
+                              <w:t xml:space="preserve"> Site</w:t>
                             </w:r>
                           </w:p>
                           <w:p>
@@ -397,7 +434,7 @@
               </wp:anchor>
             </w:drawing>
           </mc:Choice>
-          <mc:Fallback xmlns:w16cid="http://schemas.microsoft.com/office/word/2016/wordml/cid" xmlns:am3d="http://schemas.microsoft.com/office/drawing/2017/model3d" xmlns:aink="http://schemas.microsoft.com/office/drawing/2016/ink" xmlns:cx8="http://schemas.microsoft.com/office/drawing/2016/5/14/chartex" xmlns:cx7="http://schemas.microsoft.com/office/drawing/2016/5/13/chartex" xmlns:cx6="http://schemas.microsoft.com/office/drawing/2016/5/12/chartex" xmlns:cx5="http://schemas.microsoft.com/office/drawing/2016/5/11/chartex" xmlns:cx4="http://schemas.microsoft.com/office/drawing/2016/5/10/chartex" xmlns:cx3="http://schemas.microsoft.com/office/drawing/2016/5/9/chartex" xmlns:cx2="http://schemas.microsoft.com/office/drawing/2015/10/21/chartex" xmlns:cx1="http://schemas.microsoft.com/office/drawing/2015/9/8/chartex">
+          <mc:Fallback>
             <w:pict>
               <v:shapetype w14:anchorId="3F11FA2F" id="_x0000_t202" coordsize="21600,21600" o:spt="202" path="m,l,21600r21600,l21600,xe">
                 <v:stroke joinstyle="miter"/>
@@ -984,7 +1021,21 @@
         <w:rPr>
           <w:sz w:val="32"/>
         </w:rPr>
-        <w:t xml:space="preserve"> (para os devs)</w:t>
+        <w:t xml:space="preserve"> (para os </w:t>
+      </w:r>
+      <w:proofErr w:type="spellStart"/>
+      <w:r>
+        <w:rPr>
+          <w:sz w:val="32"/>
+        </w:rPr>
+        <w:t>devs</w:t>
+      </w:r>
+      <w:proofErr w:type="spellEnd"/>
+      <w:r>
+        <w:rPr>
+          <w:sz w:val="32"/>
+        </w:rPr>
+        <w:t>)</w:t>
       </w:r>
       <w:r>
         <w:rPr>
@@ -1089,7 +1140,21 @@
         <w:rPr>
           <w:sz w:val="32"/>
         </w:rPr>
-        <w:t xml:space="preserve"> Login em Senha</w:t>
+        <w:t xml:space="preserve"> </w:t>
+      </w:r>
+      <w:proofErr w:type="spellStart"/>
+      <w:r>
+        <w:rPr>
+          <w:sz w:val="32"/>
+        </w:rPr>
+        <w:t>Login</w:t>
+      </w:r>
+      <w:proofErr w:type="spellEnd"/>
+      <w:r>
+        <w:rPr>
+          <w:sz w:val="32"/>
+        </w:rPr>
+        <w:t xml:space="preserve"> em Senha</w:t>
       </w:r>
       <w:r>
         <w:rPr>
@@ -1147,7 +1212,21 @@
         <w:rPr>
           <w:sz w:val="32"/>
         </w:rPr>
-        <w:t xml:space="preserve"> Notificações para o Usuário ex: (precisou sair e não concluiu aquela aula, quando o </w:t>
+        <w:t xml:space="preserve"> Notificações para o Usuário </w:t>
+      </w:r>
+      <w:proofErr w:type="spellStart"/>
+      <w:r>
+        <w:rPr>
+          <w:sz w:val="32"/>
+        </w:rPr>
+        <w:t>ex</w:t>
+      </w:r>
+      <w:proofErr w:type="spellEnd"/>
+      <w:r>
+        <w:rPr>
+          <w:sz w:val="32"/>
+        </w:rPr>
+        <w:t xml:space="preserve">: (precisou sair e não concluiu aquela aula, quando o </w:t>
       </w:r>
       <w:r>
         <w:rPr>
@@ -1474,6 +1553,7 @@
         </w:rPr>
         <w:t xml:space="preserve">das Atividades do Usuário. </w:t>
       </w:r>
+      <w:proofErr w:type="gramStart"/>
       <w:r>
         <w:rPr>
           <w:sz w:val="32"/>
@@ -1484,7 +1564,14 @@
         <w:rPr>
           <w:sz w:val="32"/>
         </w:rPr>
-        <w:t xml:space="preserve">Salva, </w:t>
+        <w:t>Salva</w:t>
+      </w:r>
+      <w:proofErr w:type="gramEnd"/>
+      <w:r>
+        <w:rPr>
+          <w:sz w:val="32"/>
+        </w:rPr>
+        <w:t xml:space="preserve">, </w:t>
       </w:r>
       <w:r>
         <w:rPr>
@@ -1502,7 +1589,21 @@
         <w:rPr>
           <w:sz w:val="32"/>
         </w:rPr>
-        <w:t xml:space="preserve"> (para os Devs)]</w:t>
+        <w:t xml:space="preserve"> (para os </w:t>
+      </w:r>
+      <w:proofErr w:type="spellStart"/>
+      <w:r>
+        <w:rPr>
+          <w:sz w:val="32"/>
+        </w:rPr>
+        <w:t>Devs</w:t>
+      </w:r>
+      <w:proofErr w:type="spellEnd"/>
+      <w:r>
+        <w:rPr>
+          <w:sz w:val="32"/>
+        </w:rPr>
+        <w:t>)]</w:t>
       </w:r>
       <w:r>
         <w:rPr>
@@ -1525,7 +1626,21 @@
         <w:rPr>
           <w:sz w:val="32"/>
         </w:rPr>
-        <w:t>RF 016 Todas as Atividades do Usuário os Devs possuem acesso</w:t>
+        <w:t xml:space="preserve">RF 016 Todas as Atividades do Usuário os </w:t>
+      </w:r>
+      <w:proofErr w:type="spellStart"/>
+      <w:r>
+        <w:rPr>
+          <w:sz w:val="32"/>
+        </w:rPr>
+        <w:t>Devs</w:t>
+      </w:r>
+      <w:proofErr w:type="spellEnd"/>
+      <w:r>
+        <w:rPr>
+          <w:sz w:val="32"/>
+        </w:rPr>
+        <w:t xml:space="preserve"> possuem acesso</w:t>
       </w:r>
     </w:p>
     <w:p>
@@ -1736,7 +1851,39 @@
           <w:sz w:val="32"/>
           <w:szCs w:val="32"/>
         </w:rPr>
-        <w:t>Indicar outros sites que fazem Programações ex: Code Pen</w:t>
+        <w:t xml:space="preserve">Indicar outros sites que fazem Programações </w:t>
+      </w:r>
+      <w:proofErr w:type="spellStart"/>
+      <w:r>
+        <w:rPr>
+          <w:sz w:val="32"/>
+          <w:szCs w:val="32"/>
+        </w:rPr>
+        <w:t>ex</w:t>
+      </w:r>
+      <w:proofErr w:type="spellEnd"/>
+      <w:r>
+        <w:rPr>
+          <w:sz w:val="32"/>
+          <w:szCs w:val="32"/>
+        </w:rPr>
+        <w:t xml:space="preserve">: </w:t>
+      </w:r>
+      <w:proofErr w:type="spellStart"/>
+      <w:r>
+        <w:rPr>
+          <w:sz w:val="32"/>
+          <w:szCs w:val="32"/>
+        </w:rPr>
+        <w:t>Code</w:t>
+      </w:r>
+      <w:proofErr w:type="spellEnd"/>
+      <w:r>
+        <w:rPr>
+          <w:sz w:val="32"/>
+          <w:szCs w:val="32"/>
+        </w:rPr>
+        <w:t xml:space="preserve"> Pen</w:t>
       </w:r>
       <w:r>
         <w:rPr>
@@ -1919,16 +2066,7 @@
           <w:sz w:val="32"/>
           <w:szCs w:val="32"/>
         </w:rPr>
-        <w:t xml:space="preserve"> (A</w:t>
-      </w:r>
-      <w:bookmarkStart w:id="0" w:name="_GoBack"/>
-      <w:bookmarkEnd w:id="0"/>
-      <w:r>
-        <w:rPr>
-          <w:sz w:val="32"/>
-          <w:szCs w:val="32"/>
-        </w:rPr>
-        <w:t>luno e Professor)</w:t>
+        <w:t xml:space="preserve"> (Aluno e Professor)</w:t>
       </w:r>
       <w:r>
         <w:rPr>
@@ -2112,8 +2250,17 @@
           <w:sz w:val="32"/>
           <w:szCs w:val="32"/>
         </w:rPr>
-        <w:t xml:space="preserve"> A implementação do Banco de Dados deve ser em MariaDB</w:t>
-      </w:r>
+        <w:t xml:space="preserve"> A implementação do Banco de Dados deve ser em </w:t>
+      </w:r>
+      <w:proofErr w:type="spellStart"/>
+      <w:r>
+        <w:rPr>
+          <w:sz w:val="32"/>
+          <w:szCs w:val="32"/>
+        </w:rPr>
+        <w:t>MariaDB</w:t>
+      </w:r>
+      <w:proofErr w:type="spellEnd"/>
       <w:r>
         <w:rPr>
           <w:sz w:val="32"/>
@@ -2199,7 +2346,23 @@
           <w:sz w:val="32"/>
           <w:szCs w:val="32"/>
         </w:rPr>
-        <w:t>RNF 004 O Sistema deve conter códigos HTML, estilos CSS com framework Bootstap.</w:t>
+        <w:t xml:space="preserve">RNF 004 O Sistema deve conter códigos HTML, estilos CSS com framework </w:t>
+      </w:r>
+      <w:proofErr w:type="spellStart"/>
+      <w:r>
+        <w:rPr>
+          <w:sz w:val="32"/>
+          <w:szCs w:val="32"/>
+        </w:rPr>
+        <w:t>Bootstap</w:t>
+      </w:r>
+      <w:proofErr w:type="spellEnd"/>
+      <w:r>
+        <w:rPr>
+          <w:sz w:val="32"/>
+          <w:szCs w:val="32"/>
+        </w:rPr>
+        <w:t>.</w:t>
       </w:r>
     </w:p>
     <w:p>
@@ -2243,15 +2406,18 @@
           <w:szCs w:val="40"/>
         </w:rPr>
       </w:pPr>
+      <w:bookmarkStart w:id="0" w:name="_GoBack"/>
       <w:r>
         <w:rPr>
           <w:noProof/>
+          <w:sz w:val="40"/>
+          <w:szCs w:val="40"/>
         </w:rPr>
         <w:drawing>
-          <wp:inline distT="0" distB="0" distL="0" distR="0" wp14:anchorId="2A6D3A63" wp14:editId="57929A40">
-            <wp:extent cx="9777730" cy="6147241"/>
-            <wp:effectExtent l="0" t="0" r="0" b="6350"/>
-            <wp:docPr id="4" name="Imagem 4"/>
+          <wp:inline distT="0" distB="0" distL="0" distR="0" wp14:anchorId="7BD52F83" wp14:editId="4BF030C9">
+            <wp:extent cx="9777730" cy="6147435"/>
+            <wp:effectExtent l="0" t="0" r="0" b="5715"/>
+            <wp:docPr id="3" name="Imagem 3"/>
             <wp:cNvGraphicFramePr>
               <a:graphicFrameLocks xmlns:a="http://schemas.openxmlformats.org/drawingml/2006/main" noChangeAspect="1"/>
             </wp:cNvGraphicFramePr>
@@ -2259,10 +2425,8 @@
               <a:graphicData uri="http://schemas.openxmlformats.org/drawingml/2006/picture">
                 <pic:pic xmlns:pic="http://schemas.openxmlformats.org/drawingml/2006/picture">
                   <pic:nvPicPr>
-                    <pic:cNvPr id="0" name="Picture 1"/>
-                    <pic:cNvPicPr>
-                      <a:picLocks noChangeAspect="1" noChangeArrowheads="1"/>
-                    </pic:cNvPicPr>
+                    <pic:cNvPr id="3" name="ClassDiagram_Aluno.jpg"/>
+                    <pic:cNvPicPr/>
                   </pic:nvPicPr>
                   <pic:blipFill>
                     <a:blip r:embed="rId5">
@@ -2272,23 +2436,18 @@
                         </a:ext>
                       </a:extLst>
                     </a:blip>
-                    <a:srcRect/>
                     <a:stretch>
                       <a:fillRect/>
                     </a:stretch>
                   </pic:blipFill>
-                  <pic:spPr bwMode="auto">
+                  <pic:spPr>
                     <a:xfrm>
                       <a:off x="0" y="0"/>
-                      <a:ext cx="9777730" cy="6147241"/>
+                      <a:ext cx="9777730" cy="6147435"/>
                     </a:xfrm>
                     <a:prstGeom prst="rect">
                       <a:avLst/>
                     </a:prstGeom>
-                    <a:noFill/>
-                    <a:ln>
-                      <a:noFill/>
-                    </a:ln>
                   </pic:spPr>
                 </pic:pic>
               </a:graphicData>
@@ -2296,6 +2455,7 @@
           </wp:inline>
         </w:drawing>
       </w:r>
+      <w:bookmarkEnd w:id="0"/>
       <w:r>
         <w:rPr>
           <w:sz w:val="40"/>
@@ -2762,7 +2922,15 @@
               <w:t>Passo 1:</w:t>
             </w:r>
             <w:r>
-              <w:t xml:space="preserve"> Acessa o Portal com e-mail, login e senha.</w:t>
+              <w:t xml:space="preserve"> Acessa o Portal com e-mail, </w:t>
+            </w:r>
+            <w:proofErr w:type="spellStart"/>
+            <w:r>
+              <w:t>login</w:t>
+            </w:r>
+            <w:proofErr w:type="spellEnd"/>
+            <w:r>
+              <w:t xml:space="preserve"> e senha.</w:t>
             </w:r>
           </w:p>
           <w:p>
@@ -2785,7 +2953,15 @@
               <w:t xml:space="preserve"> com e-mail</w:t>
             </w:r>
             <w:r>
-              <w:t>, login e senha</w:t>
+              <w:t xml:space="preserve">, </w:t>
+            </w:r>
+            <w:proofErr w:type="spellStart"/>
+            <w:r>
+              <w:t>login</w:t>
+            </w:r>
+            <w:proofErr w:type="spellEnd"/>
+            <w:r>
+              <w:t xml:space="preserve"> e senha</w:t>
             </w:r>
             <w:r>
               <w:t xml:space="preserve"> pessoal.</w:t>
@@ -2802,7 +2978,15 @@
               <w:t xml:space="preserve">: </w:t>
             </w:r>
             <w:r>
-              <w:t>Navegar no Portal “Super Site” para escolher o curso que deseja fazer</w:t>
+              <w:t>Navegar no Portal “</w:t>
+            </w:r>
+            <w:proofErr w:type="spellStart"/>
+            <w:r>
+              <w:t>Super</w:t>
+            </w:r>
+            <w:proofErr w:type="spellEnd"/>
+            <w:r>
+              <w:t xml:space="preserve"> Site” para escolher o curso que deseja fazer</w:t>
             </w:r>
           </w:p>
           <w:p>
@@ -3229,9 +3413,11 @@
             <w:hideMark/>
           </w:tcPr>
           <w:p>
+            <w:proofErr w:type="spellStart"/>
             <w:r>
               <w:t>Devs</w:t>
             </w:r>
+            <w:proofErr w:type="spellEnd"/>
             <w:r>
               <w:t>.</w:t>
             </w:r>
@@ -3483,7 +3669,15 @@
               <w:t>Passo 1:</w:t>
             </w:r>
             <w:r>
-              <w:t xml:space="preserve"> Acessa o Portal com e-mail, login e senha.</w:t>
+              <w:t xml:space="preserve"> Acessa o Portal com e-mail, </w:t>
+            </w:r>
+            <w:proofErr w:type="spellStart"/>
+            <w:r>
+              <w:t>login</w:t>
+            </w:r>
+            <w:proofErr w:type="spellEnd"/>
+            <w:r>
+              <w:t xml:space="preserve"> e senha.</w:t>
             </w:r>
           </w:p>
           <w:p>
@@ -3500,7 +3694,15 @@
               <w:t xml:space="preserve">: </w:t>
             </w:r>
             <w:r>
-              <w:t>Se não tiver cadastro, se faz necessário fazê-lo com e-mail, login e senha pessoal.</w:t>
+              <w:t xml:space="preserve">Se não tiver cadastro, se faz necessário fazê-lo com e-mail, </w:t>
+            </w:r>
+            <w:proofErr w:type="spellStart"/>
+            <w:r>
+              <w:t>login</w:t>
+            </w:r>
+            <w:proofErr w:type="spellEnd"/>
+            <w:r>
+              <w:t xml:space="preserve"> e senha pessoal.</w:t>
             </w:r>
           </w:p>
           <w:p>
@@ -3514,7 +3716,15 @@
               <w:t xml:space="preserve">: </w:t>
             </w:r>
             <w:r>
-              <w:t xml:space="preserve">Navegar no Portal “Super </w:t>
+              <w:t>Navegar no Portal “</w:t>
+            </w:r>
+            <w:proofErr w:type="spellStart"/>
+            <w:r>
+              <w:t>Super</w:t>
+            </w:r>
+            <w:proofErr w:type="spellEnd"/>
+            <w:r>
+              <w:t xml:space="preserve"> </w:t>
             </w:r>
             <w:r>
               <w:t>Site” e</w:t>
@@ -3632,7 +3842,15 @@
               <w:t>exercícios escritos</w:t>
             </w:r>
             <w:r>
-              <w:t>, fonados e gravados</w:t>
+              <w:t xml:space="preserve">, </w:t>
+            </w:r>
+            <w:proofErr w:type="spellStart"/>
+            <w:r>
+              <w:t>fonados</w:t>
+            </w:r>
+            <w:proofErr w:type="spellEnd"/>
+            <w:r>
+              <w:t xml:space="preserve"> e gravados</w:t>
             </w:r>
             <w:r>
               <w:t>.</w:t>
@@ -3787,7 +4005,7 @@
 </file>
 
 <file path=word/numbering.xml><?xml version="1.0" encoding="utf-8"?>
-<w:numbering xmlns:wpc="http://schemas.microsoft.com/office/word/2010/wordprocessingCanvas" xmlns:cx="http://schemas.microsoft.com/office/drawing/2014/chartex" xmlns:mc="http://schemas.openxmlformats.org/markup-compatibility/2006" xmlns:o="urn:schemas-microsoft-com:office:office" xmlns:r="http://schemas.openxmlformats.org/officeDocument/2006/relationships" xmlns:m="http://schemas.openxmlformats.org/officeDocument/2006/math" xmlns:v="urn:schemas-microsoft-com:vml" xmlns:wp14="http://schemas.microsoft.com/office/word/2010/wordprocessingDrawing" xmlns:wp="http://schemas.openxmlformats.org/drawingml/2006/wordprocessingDrawing" xmlns:w10="urn:schemas-microsoft-com:office:word" xmlns:w="http://schemas.openxmlformats.org/wordprocessingml/2006/main" xmlns:w14="http://schemas.microsoft.com/office/word/2010/wordml" xmlns:w15="http://schemas.microsoft.com/office/word/2012/wordml" xmlns:w16se="http://schemas.microsoft.com/office/word/2015/wordml/symex" xmlns:wpg="http://schemas.microsoft.com/office/word/2010/wordprocessingGroup" xmlns:wpi="http://schemas.microsoft.com/office/word/2010/wordprocessingInk" xmlns:wne="http://schemas.microsoft.com/office/word/2006/wordml" xmlns:wps="http://schemas.microsoft.com/office/word/2010/wordprocessingShape" mc:Ignorable="w14 w15 w16se wp14">
+<w:numbering xmlns:wpc="http://schemas.microsoft.com/office/word/2010/wordprocessingCanvas" xmlns:cx="http://schemas.microsoft.com/office/drawing/2014/chartex" xmlns:cx1="http://schemas.microsoft.com/office/drawing/2015/9/8/chartex" xmlns:cx2="http://schemas.microsoft.com/office/drawing/2015/10/21/chartex" xmlns:cx3="http://schemas.microsoft.com/office/drawing/2016/5/9/chartex" xmlns:cx4="http://schemas.microsoft.com/office/drawing/2016/5/10/chartex" xmlns:cx5="http://schemas.microsoft.com/office/drawing/2016/5/11/chartex" xmlns:cx6="http://schemas.microsoft.com/office/drawing/2016/5/12/chartex" xmlns:cx7="http://schemas.microsoft.com/office/drawing/2016/5/13/chartex" xmlns:cx8="http://schemas.microsoft.com/office/drawing/2016/5/14/chartex" xmlns:mc="http://schemas.openxmlformats.org/markup-compatibility/2006" xmlns:aink="http://schemas.microsoft.com/office/drawing/2016/ink" xmlns:am3d="http://schemas.microsoft.com/office/drawing/2017/model3d" xmlns:o="urn:schemas-microsoft-com:office:office" xmlns:r="http://schemas.openxmlformats.org/officeDocument/2006/relationships" xmlns:m="http://schemas.openxmlformats.org/officeDocument/2006/math" xmlns:v="urn:schemas-microsoft-com:vml" xmlns:wp14="http://schemas.microsoft.com/office/word/2010/wordprocessingDrawing" xmlns:wp="http://schemas.openxmlformats.org/drawingml/2006/wordprocessingDrawing" xmlns:w10="urn:schemas-microsoft-com:office:word" xmlns:w="http://schemas.openxmlformats.org/wordprocessingml/2006/main" xmlns:w14="http://schemas.microsoft.com/office/word/2010/wordml" xmlns:w15="http://schemas.microsoft.com/office/word/2012/wordml" xmlns:w16cid="http://schemas.microsoft.com/office/word/2016/wordml/cid" xmlns:w16se="http://schemas.microsoft.com/office/word/2015/wordml/symex" xmlns:wpg="http://schemas.microsoft.com/office/word/2010/wordprocessingGroup" xmlns:wpi="http://schemas.microsoft.com/office/word/2010/wordprocessingInk" xmlns:wne="http://schemas.microsoft.com/office/word/2006/wordml" xmlns:wps="http://schemas.microsoft.com/office/word/2010/wordprocessingShape" mc:Ignorable="w14 w15 w16se w16cid wp14">
   <w:abstractNum w:abstractNumId="0" w15:restartNumberingAfterBreak="0">
     <w:nsid w:val="06C03472"/>
     <w:multiLevelType w:val="hybridMultilevel"/>
@@ -4078,7 +4296,7 @@
 </file>
 
 <file path=word/styles.xml><?xml version="1.0" encoding="utf-8"?>
-<w:styles xmlns:mc="http://schemas.openxmlformats.org/markup-compatibility/2006" xmlns:r="http://schemas.openxmlformats.org/officeDocument/2006/relationships" xmlns:w="http://schemas.openxmlformats.org/wordprocessingml/2006/main" xmlns:w14="http://schemas.microsoft.com/office/word/2010/wordml" xmlns:w15="http://schemas.microsoft.com/office/word/2012/wordml" xmlns:w16se="http://schemas.microsoft.com/office/word/2015/wordml/symex" mc:Ignorable="w14 w15 w16se">
+<w:styles xmlns:mc="http://schemas.openxmlformats.org/markup-compatibility/2006" xmlns:r="http://schemas.openxmlformats.org/officeDocument/2006/relationships" xmlns:w="http://schemas.openxmlformats.org/wordprocessingml/2006/main" xmlns:w14="http://schemas.microsoft.com/office/word/2010/wordml" xmlns:w15="http://schemas.microsoft.com/office/word/2012/wordml" xmlns:w16cid="http://schemas.microsoft.com/office/word/2016/wordml/cid" xmlns:w16se="http://schemas.microsoft.com/office/word/2015/wordml/symex" mc:Ignorable="w14 w15 w16se w16cid">
   <w:docDefaults>
     <w:rPrDefault>
       <w:rPr>
@@ -4094,7 +4312,7 @@
       </w:pPr>
     </w:pPrDefault>
   </w:docDefaults>
-  <w:latentStyles w:defLockedState="0" w:defUIPriority="99" w:defSemiHidden="0" w:defUnhideWhenUsed="0" w:defQFormat="0" w:count="371">
+  <w:latentStyles w:defLockedState="0" w:defUIPriority="99" w:defSemiHidden="0" w:defUnhideWhenUsed="0" w:defQFormat="0" w:count="375">
     <w:lsdException w:name="Normal" w:uiPriority="0" w:qFormat="1"/>
     <w:lsdException w:name="heading 1" w:uiPriority="9" w:qFormat="1"/>
     <w:lsdException w:name="heading 2" w:semiHidden="1" w:uiPriority="9" w:unhideWhenUsed="1" w:qFormat="1"/>
@@ -4200,7 +4418,6 @@
     <w:lsdException w:name="HTML Sample" w:semiHidden="1" w:unhideWhenUsed="1"/>
     <w:lsdException w:name="HTML Typewriter" w:semiHidden="1" w:unhideWhenUsed="1"/>
     <w:lsdException w:name="HTML Variable" w:semiHidden="1" w:unhideWhenUsed="1"/>
-    <w:lsdException w:name="Normal Table" w:semiHidden="1" w:unhideWhenUsed="1"/>
     <w:lsdException w:name="annotation subject" w:semiHidden="1" w:unhideWhenUsed="1"/>
     <w:lsdException w:name="No List" w:semiHidden="1" w:unhideWhenUsed="1"/>
     <w:lsdException w:name="Outline List 1" w:semiHidden="1" w:unhideWhenUsed="1"/>
@@ -4244,10 +4461,8 @@
     <w:lsdException w:name="Table Elegant" w:semiHidden="1" w:unhideWhenUsed="1"/>
     <w:lsdException w:name="Table Professional" w:semiHidden="1" w:unhideWhenUsed="1"/>
     <w:lsdException w:name="Table Subtle 1" w:semiHidden="1" w:unhideWhenUsed="1"/>
-    <w:lsdException w:name="Table Subtle 2" w:semiHidden="1" w:unhideWhenUsed="1"/>
     <w:lsdException w:name="Table Web 1" w:semiHidden="1" w:unhideWhenUsed="1"/>
     <w:lsdException w:name="Table Web 2" w:semiHidden="1" w:unhideWhenUsed="1"/>
-    <w:lsdException w:name="Table Web 3" w:semiHidden="1" w:unhideWhenUsed="1"/>
     <w:lsdException w:name="Balloon Text" w:semiHidden="1" w:unhideWhenUsed="1"/>
     <w:lsdException w:name="Table Grid" w:uiPriority="39"/>
     <w:lsdException w:name="Table Theme" w:semiHidden="1" w:unhideWhenUsed="1"/>
@@ -4466,6 +4681,10 @@
     <w:lsdException w:name="List Table 5 Dark Accent 6" w:uiPriority="50"/>
     <w:lsdException w:name="List Table 6 Colorful Accent 6" w:uiPriority="51"/>
     <w:lsdException w:name="List Table 7 Colorful Accent 6" w:uiPriority="52"/>
+    <w:lsdException w:name="Mention" w:semiHidden="1" w:unhideWhenUsed="1"/>
+    <w:lsdException w:name="Smart Hyperlink" w:semiHidden="1" w:unhideWhenUsed="1"/>
+    <w:lsdException w:name="Hashtag" w:semiHidden="1" w:unhideWhenUsed="1"/>
+    <w:lsdException w:name="Unresolved Mention" w:semiHidden="1" w:unhideWhenUsed="1"/>
   </w:latentStyles>
   <w:style w:type="paragraph" w:default="1" w:styleId="Normal">
     <w:name w:val="Normal"/>

</xml_diff>

<commit_message>
Alterações no Banco Reduzido. E documentação revista.
</commit_message>
<xml_diff>
--- a/Docs/About DB/Documentation/Análise Solução Tech TRAIN Super Site.docx
+++ b/Docs/About DB/Documentation/Análise Solução Tech TRAIN Super Site.docx
@@ -1514,7 +1514,6 @@
         <w:rPr>
           <w:sz w:val="32"/>
         </w:rPr>
-        <w:lastRenderedPageBreak/>
         <w:t>RF 0</w:t>
       </w:r>
       <w:r>
@@ -1553,20 +1552,14 @@
         </w:rPr>
         <w:t xml:space="preserve">das Atividades do Usuário. </w:t>
       </w:r>
-      <w:proofErr w:type="gramStart"/>
-      <w:r>
-        <w:rPr>
-          <w:sz w:val="32"/>
-        </w:rPr>
-        <w:t>[</w:t>
-      </w:r>
-      <w:r>
-        <w:rPr>
-          <w:sz w:val="32"/>
-        </w:rPr>
-        <w:t>Salva</w:t>
-      </w:r>
-      <w:proofErr w:type="gramEnd"/>
+      <w:r>
+        <w:rPr>
+          <w:sz w:val="32"/>
+        </w:rPr>
+        <w:t>[salva</w:t>
+      </w:r>
+      <w:bookmarkStart w:id="0" w:name="_GoBack"/>
+      <w:bookmarkEnd w:id="0"/>
       <w:r>
         <w:rPr>
           <w:sz w:val="32"/>
@@ -2388,7 +2381,6 @@
           <w:sz w:val="40"/>
           <w:szCs w:val="40"/>
         </w:rPr>
-        <w:lastRenderedPageBreak/>
         <w:t>Diagrama – Caso de uso</w:t>
       </w:r>
       <w:r>
@@ -2406,7 +2398,6 @@
           <w:szCs w:val="40"/>
         </w:rPr>
       </w:pPr>
-      <w:bookmarkStart w:id="0" w:name="_GoBack"/>
       <w:r>
         <w:rPr>
           <w:noProof/>
@@ -2455,7 +2446,6 @@
           </wp:inline>
         </w:drawing>
       </w:r>
-      <w:bookmarkEnd w:id="0"/>
       <w:r>
         <w:rPr>
           <w:sz w:val="40"/>
@@ -2513,7 +2503,6 @@
                 <w:color w:val="FFFFFF" w:themeColor="background1"/>
                 <w:sz w:val="28"/>
               </w:rPr>
-              <w:lastRenderedPageBreak/>
               <w:t>Nome do CDU:</w:t>
             </w:r>
           </w:p>
@@ -3175,7 +3164,6 @@
         <w:rPr>
           <w:noProof/>
         </w:rPr>
-        <w:lastRenderedPageBreak/>
         <w:drawing>
           <wp:inline distT="0" distB="0" distL="0" distR="0" wp14:anchorId="3043986A" wp14:editId="7ECB0D4C">
             <wp:extent cx="9777730" cy="6243955"/>
@@ -3271,7 +3259,6 @@
                 <w:color w:val="FFFFFF" w:themeColor="background1"/>
                 <w:sz w:val="28"/>
               </w:rPr>
-              <w:lastRenderedPageBreak/>
               <w:t>Nome do CDU:</w:t>
             </w:r>
           </w:p>
@@ -4418,6 +4405,7 @@
     <w:lsdException w:name="HTML Sample" w:semiHidden="1" w:unhideWhenUsed="1"/>
     <w:lsdException w:name="HTML Typewriter" w:semiHidden="1" w:unhideWhenUsed="1"/>
     <w:lsdException w:name="HTML Variable" w:semiHidden="1" w:unhideWhenUsed="1"/>
+    <w:lsdException w:name="Normal Table" w:semiHidden="1" w:unhideWhenUsed="1"/>
     <w:lsdException w:name="annotation subject" w:semiHidden="1" w:unhideWhenUsed="1"/>
     <w:lsdException w:name="No List" w:semiHidden="1" w:unhideWhenUsed="1"/>
     <w:lsdException w:name="Outline List 1" w:semiHidden="1" w:unhideWhenUsed="1"/>
@@ -4461,8 +4449,10 @@
     <w:lsdException w:name="Table Elegant" w:semiHidden="1" w:unhideWhenUsed="1"/>
     <w:lsdException w:name="Table Professional" w:semiHidden="1" w:unhideWhenUsed="1"/>
     <w:lsdException w:name="Table Subtle 1" w:semiHidden="1" w:unhideWhenUsed="1"/>
+    <w:lsdException w:name="Table Subtle 2" w:semiHidden="1" w:unhideWhenUsed="1"/>
     <w:lsdException w:name="Table Web 1" w:semiHidden="1" w:unhideWhenUsed="1"/>
     <w:lsdException w:name="Table Web 2" w:semiHidden="1" w:unhideWhenUsed="1"/>
+    <w:lsdException w:name="Table Web 3" w:semiHidden="1" w:unhideWhenUsed="1"/>
     <w:lsdException w:name="Balloon Text" w:semiHidden="1" w:unhideWhenUsed="1"/>
     <w:lsdException w:name="Table Grid" w:uiPriority="39"/>
     <w:lsdException w:name="Table Theme" w:semiHidden="1" w:unhideWhenUsed="1"/>

</xml_diff>